<commit_message>
Clickwrap service, template creation
</commit_message>
<xml_diff>
--- a/DocuSign.MyHR/DocuSign.MyHR/Templates/Time Tracking Confirmation.docx
+++ b/DocuSign.MyHR/DocuSign.MyHR/Templates/Time Tracking Confirmation.docx
@@ -3,13 +3,6 @@
 <w:document xmlns:wpc="http://schemas.microsoft.com/office/word/2010/wordprocessingCanvas" xmlns:cx="http://schemas.microsoft.com/office/drawing/2014/chartex" xmlns:cx1="http://schemas.microsoft.com/office/drawing/2015/9/8/chartex" xmlns:cx2="http://schemas.microsoft.com/office/drawing/2015/10/21/chartex" xmlns:cx3="http://schemas.microsoft.com/office/drawing/2016/5/9/chartex" xmlns:cx4="http://schemas.microsoft.com/office/drawing/2016/5/10/chartex" xmlns:cx5="http://schemas.microsoft.com/office/drawing/2016/5/11/chartex" xmlns:cx6="http://schemas.microsoft.com/office/drawing/2016/5/12/chartex" xmlns:cx7="http://schemas.microsoft.com/office/drawing/2016/5/13/chartex" xmlns:cx8="http://schemas.microsoft.com/office/drawing/2016/5/14/chartex" xmlns:mc="http://schemas.openxmlformats.org/markup-compatibility/2006" xmlns:aink="http://schemas.microsoft.com/office/drawing/2016/ink" xmlns:am3d="http://schemas.microsoft.com/office/drawing/2017/model3d" xmlns:o="urn:schemas-microsoft-com:office:office" xmlns:r="http://schemas.openxmlformats.org/officeDocument/2006/relationships" xmlns:m="http://schemas.openxmlformats.org/officeDocument/2006/math" xmlns:v="urn:schemas-microsoft-com:vml" xmlns:wp14="http://schemas.microsoft.com/office/word/2010/wordprocessingDrawing" xmlns:wp="http://schemas.openxmlformats.org/drawingml/2006/wordprocessingDrawing" xmlns:w10="urn:schemas-microsoft-com:office:word" xmlns:w="http://schemas.openxmlformats.org/wordprocessingml/2006/main" xmlns:w14="http://schemas.microsoft.com/office/word/2010/wordml" xmlns:w15="http://schemas.microsoft.com/office/word/2012/wordml" xmlns:w16cid="http://schemas.microsoft.com/office/word/2016/wordml/cid" xmlns:w16se="http://schemas.microsoft.com/office/word/2015/wordml/symex" xmlns:wpg="http://schemas.microsoft.com/office/word/2010/wordprocessingGroup" xmlns:wpi="http://schemas.microsoft.com/office/word/2010/wordprocessingInk" xmlns:wne="http://schemas.microsoft.com/office/word/2006/wordml" xmlns:wps="http://schemas.microsoft.com/office/word/2010/wordprocessingShape" mc:Ignorable="w14 w15 w16se w16cid wp14">
   <w:body>
     <w:p>
-      <w:pPr>
-        <w:rPr>
-          <w:lang w:val="en-US"/>
-        </w:rPr>
-      </w:pPr>
-      <w:bookmarkStart w:id="0" w:name="_GoBack"/>
-      <w:bookmarkEnd w:id="0"/>
       <w:r>
         <w:rPr>
           <w:color w:val="000000"/>
@@ -18,22 +11,12 @@
         </w:rPr>
         <w:t xml:space="preserve">I affirm I worked </w:t>
       </w:r>
-      <w:r>
-        <w:rPr>
-          <w:color w:val="000000"/>
-          <w:sz w:val="27"/>
-          <w:szCs w:val="27"/>
-          <w:lang w:val="en-US"/>
-        </w:rPr>
-        <w:t>{</w:t>
-      </w:r>
       <w:proofErr w:type="spellStart"/>
       <w:r>
         <w:rPr>
           <w:color w:val="000000"/>
           <w:sz w:val="27"/>
           <w:szCs w:val="27"/>
-          <w:lang w:val="en-US"/>
         </w:rPr>
         <w:t>hrs</w:t>
       </w:r>
@@ -43,9 +26,8 @@
           <w:color w:val="000000"/>
           <w:sz w:val="27"/>
           <w:szCs w:val="27"/>
-          <w:lang w:val="en-US"/>
         </w:rPr>
-        <w:t xml:space="preserve">} </w:t>
+        <w:t xml:space="preserve"> hours toda</w:t>
       </w:r>
       <w:r>
         <w:rPr>
@@ -53,8 +35,10 @@
           <w:sz w:val="27"/>
           <w:szCs w:val="27"/>
         </w:rPr>
-        <w:t>hours toda</w:t>
+        <w:t>y.</w:t>
       </w:r>
+      <w:bookmarkStart w:id="0" w:name="_GoBack"/>
+      <w:bookmarkEnd w:id="0"/>
     </w:p>
     <w:sectPr>
       <w:pgSz w:w="11906" w:h="16838"/>
@@ -74,7 +58,7 @@
         <w:rFonts w:asciiTheme="minorHAnsi" w:eastAsiaTheme="minorHAnsi" w:hAnsiTheme="minorHAnsi" w:cstheme="minorBidi"/>
         <w:sz w:val="22"/>
         <w:szCs w:val="22"/>
-        <w:lang w:eastAsia="en-US" w:bidi="ar-SA"/>
+        <w:lang w:val="en-US" w:eastAsia="en-US" w:bidi="ar-SA"/>
       </w:rPr>
     </w:rPrDefault>
     <w:pPrDefault>

</xml_diff>